<commit_message>
Added equipment and some magic
</commit_message>
<xml_diff>
--- a/Rules.docx
+++ b/Rules.docx
@@ -1389,6 +1389,56 @@
     </w:p>
     <w:p>
       <w:pPr>
+        <w:pStyle w:val="Heading2"/>
+      </w:pPr>
+      <w:r>
+        <w:t>Magic</w:t>
+      </w:r>
+    </w:p>
+    <w:p>
+      <w:r>
+        <w:t>Magic comes in many forms in many universes. Psionics, prayer, and self-admitted magic.</w:t>
+      </w:r>
+      <w:r>
+        <w:t xml:space="preserve"> Even things like tech wizardry should be considered magic, unless tied to a specific item. Some magics are quite unique to their universe, for example the Elder Scroll’s </w:t>
+      </w:r>
+      <w:proofErr w:type="spellStart"/>
+      <w:r>
+        <w:t>Thu’um</w:t>
+      </w:r>
+      <w:proofErr w:type="spellEnd"/>
+      <w:r>
+        <w:t>. For these more unique magics, they are often defined in the unit series’ special rules section.</w:t>
+      </w:r>
+    </w:p>
+    <w:p>
+      <w:r>
+        <w:t xml:space="preserve">Magic spells are usually an action. For most spells, a unit needs to succeed a magic skill check against their willpower. For aimed spells, their magic skill check is instead made against their motoric skill. A </w:t>
+      </w:r>
+      <w:proofErr w:type="gramStart"/>
+      <w:r>
+        <w:t>units</w:t>
+      </w:r>
+      <w:proofErr w:type="gramEnd"/>
+      <w:r>
+        <w:t xml:space="preserve"> profile will say what magic spells they can use.</w:t>
+      </w:r>
+    </w:p>
+    <w:p>
+      <w:pPr>
+        <w:pStyle w:val="Heading3"/>
+      </w:pPr>
+      <w:r>
+        <w:t>[Type] Bolt</w:t>
+      </w:r>
+    </w:p>
+    <w:p>
+      <w:r>
+        <w:t>This is an aimed spell. This spell has a specified damage type. If successfully hit, it deals 12 damage of that type.</w:t>
+      </w:r>
+    </w:p>
+    <w:p>
+      <w:pPr>
         <w:pStyle w:val="Heading1"/>
       </w:pPr>
       <w:r>
@@ -1418,6 +1468,7 @@
     </w:p>
     <w:p>
       <w:r>
+        <w:lastRenderedPageBreak/>
         <w:t xml:space="preserve">In </w:t>
       </w:r>
       <w:proofErr w:type="spellStart"/>
@@ -1526,53 +1577,787 @@
         </w:numPr>
       </w:pPr>
       <w:r>
+        <w:t>10. This would mean a person possesses impressive capabilities in the domain of this attribute, exceling in tasks relating to the attribute.</w:t>
+      </w:r>
+    </w:p>
+    <w:p>
+      <w:pPr>
+        <w:pStyle w:val="ListParagraph"/>
+        <w:numPr>
+          <w:ilvl w:val="0"/>
+          <w:numId w:val="11"/>
+        </w:numPr>
+      </w:pPr>
+      <w:r>
+        <w:t>9. This would mean a person is exceptionally well trained and is dedicated to performing the core aspects of this attribute.</w:t>
+      </w:r>
+    </w:p>
+    <w:p>
+      <w:r>
+        <w:t xml:space="preserve">Consider how the levels of aptitude interact with the attributes. For example, consider a swordsman. They would have a 13 in their motoric skill, an 11 in their physique skill, and a 13 in their willpower skill. However, they would likely be proficient or adept in their weapon of choice, making the target value for their attacks a 9 or a 7. A modern special operative might have an 11 in their motoric skill and be an expert in firearms, meaning they would need a 3 to hit with their firearm. If they got somewhat familiar with a sword and gained novice aptitude, they would be able to perform equally to a medieval swordsman. </w:t>
+      </w:r>
+      <w:r>
+        <w:t>Similarly</w:t>
+      </w:r>
+      <w:r>
+        <w:t>, if a person with a normal human capability in motoric became proficient in the sword, they would still be beaten by the special operative who is a novice.</w:t>
+      </w:r>
+    </w:p>
+    <w:p>
+      <w:r>
+        <w:t xml:space="preserve">You need to think about what equipment a unit would have on their person during a combat scenario. Take these from the equipment lists and chuck them on your unit. Also think of your </w:t>
+      </w:r>
+      <w:proofErr w:type="gramStart"/>
+      <w:r>
+        <w:t>units</w:t>
+      </w:r>
+      <w:proofErr w:type="gramEnd"/>
+      <w:r>
+        <w:t xml:space="preserve"> aptitudes in the skills, particularly which weapons they have aptitude in. Then, consider which special skills your unit should have.</w:t>
+      </w:r>
+    </w:p>
+    <w:p/>
+    <w:p>
+      <w:pPr>
+        <w:pStyle w:val="Heading1"/>
+      </w:pPr>
+      <w:r>
+        <w:t>Equipment</w:t>
+      </w:r>
+    </w:p>
+    <w:p>
+      <w:r>
+        <w:t xml:space="preserve">The soldier of antiquity and the modern army person may have similar attributes. What really distinguishes a unit’s era of combat is their equipment, especially their weapons and armours. Being </w:t>
+      </w:r>
+      <w:proofErr w:type="gramStart"/>
+      <w:r>
+        <w:t>a</w:t>
+      </w:r>
+      <w:proofErr w:type="gramEnd"/>
+      <w:r>
+        <w:t xml:space="preserve"> all-era game, weapons have been designed to act somewhat believably.</w:t>
+      </w:r>
+    </w:p>
+    <w:p>
+      <w:pPr>
+        <w:pStyle w:val="Heading2"/>
+      </w:pPr>
+      <w:r>
+        <w:t>Weapon Profiles</w:t>
+      </w:r>
+    </w:p>
+    <w:p>
+      <w:r>
+        <w:t>weapon has a set of attributes: range, damage, attacks, and special rules.</w:t>
+      </w:r>
+      <w:r>
+        <w:t xml:space="preserve"> </w:t>
+      </w:r>
+      <w:r>
+        <w:t>Range is split into four categories, with modification. Modifications are specified in a weapon’s profile as a number of inches added to the standard range category. These categories follow.</w:t>
+      </w:r>
+    </w:p>
+    <w:p>
+      <w:pPr>
+        <w:pStyle w:val="ListParagraph"/>
+        <w:numPr>
+          <w:ilvl w:val="0"/>
+          <w:numId w:val="12"/>
+        </w:numPr>
+      </w:pPr>
+      <w:r>
+        <w:t>Close quarters (CQ). This standard range describes weapons that can only be used when in base-to-base combat, or 0” away.</w:t>
+      </w:r>
+    </w:p>
+    <w:p>
+      <w:pPr>
+        <w:pStyle w:val="ListParagraph"/>
+        <w:numPr>
+          <w:ilvl w:val="0"/>
+          <w:numId w:val="12"/>
+        </w:numPr>
+      </w:pPr>
+      <w:r>
+        <w:t>Short Range (SR). Short range weapons give a +2 bonus when the target is within 8” of them, no bonus up to 16”, and a -4 modifier for things up to 24” away, which is the furthest they can shoot.</w:t>
+      </w:r>
+    </w:p>
+    <w:p>
+      <w:pPr>
+        <w:pStyle w:val="ListParagraph"/>
+        <w:numPr>
+          <w:ilvl w:val="1"/>
+          <w:numId w:val="12"/>
+        </w:numPr>
+      </w:pPr>
+      <w:r>
+        <w:t>Augmented Short Range (ASR) gives a specified bonus for targets within 8”, which is by default a +4.</w:t>
+      </w:r>
+    </w:p>
+    <w:p>
+      <w:pPr>
+        <w:pStyle w:val="ListParagraph"/>
+        <w:numPr>
+          <w:ilvl w:val="0"/>
+          <w:numId w:val="12"/>
+        </w:numPr>
+      </w:pPr>
+      <w:r>
         <w:lastRenderedPageBreak/>
-        <w:t>10. This would mean a person possesses impressive capabilities in the domain of this attribute, exceling in tasks relating to the attribute.</w:t>
-      </w:r>
-    </w:p>
-    <w:p>
-      <w:pPr>
-        <w:pStyle w:val="ListParagraph"/>
-        <w:numPr>
-          <w:ilvl w:val="0"/>
-          <w:numId w:val="11"/>
-        </w:numPr>
-      </w:pPr>
-      <w:r>
-        <w:t>9. This would mean a person is exceptionally well trained and is dedicated to performing the core aspects of this attribute.</w:t>
-      </w:r>
-    </w:p>
-    <w:p>
-      <w:r>
-        <w:t xml:space="preserve">Consider how the levels of aptitude interact with the attributes. For example, consider a swordsman. They would have a 13 in their motoric skill, an 11 in their physique skill, and a 13 in their willpower skill. However, they would likely be proficient or adept in their weapon of choice, making the target value for their attacks a 9 or a 7. A modern special operative might have an 11 in their motoric skill and be an expert in firearms, meaning they would need a 3 to hit with their firearm. If they got somewhat familiar with a sword and gained novice aptitude, they would be able to perform equally to a medieval swordsman. </w:t>
-      </w:r>
-      <w:r>
-        <w:t>Similarly</w:t>
-      </w:r>
-      <w:r>
-        <w:t>, if a person with a normal human capability in motoric became proficient in the sword, they would still be beaten by the special operative who is a novice.</w:t>
-      </w:r>
-    </w:p>
-    <w:p>
-      <w:r>
-        <w:t xml:space="preserve">You need to think about what equipment a unit would have on their person during a combat scenario. Take these from the equipment lists and chuck them on your unit. Also think of your </w:t>
+        <w:t>Medium Range (MR). Medium range weapons give a +2 modifier between 8” and 16”, a -2 from then up to 32”, and a -4 modifier up until 48” which is the furthest they can shoot.</w:t>
+      </w:r>
+    </w:p>
+    <w:p>
+      <w:pPr>
+        <w:pStyle w:val="ListParagraph"/>
+        <w:numPr>
+          <w:ilvl w:val="1"/>
+          <w:numId w:val="12"/>
+        </w:numPr>
+      </w:pPr>
+      <w:r>
+        <w:t>Augmented Medium Range (AMR) removes the -2 modifier between 16” and 24</w:t>
       </w:r>
       <w:proofErr w:type="gramStart"/>
       <w:r>
-        <w:t>units</w:t>
+        <w:t>”</w:t>
+      </w:r>
+      <w:r>
+        <w:t>, and</w:t>
       </w:r>
       <w:proofErr w:type="gramEnd"/>
       <w:r>
-        <w:t xml:space="preserve"> aptitudes in the skills, particularly which weapons they have aptitude in. Then, consider which special skills your unit should have.</w:t>
+        <w:t xml:space="preserve"> applies the specified modifier to the 8”-16” and 16”-24” range band.</w:t>
+      </w:r>
+    </w:p>
+    <w:p>
+      <w:pPr>
+        <w:pStyle w:val="ListParagraph"/>
+        <w:numPr>
+          <w:ilvl w:val="0"/>
+          <w:numId w:val="12"/>
+        </w:numPr>
+      </w:pPr>
+      <w:r>
+        <w:t>Long Range (LR). These weapons give a -2 modifier up to 8”, and a +4 modifier between 16” and 42”. They then get a -4 modifier for anything onwards up until 96”, which is the furthest they can shoot.</w:t>
+      </w:r>
+    </w:p>
+    <w:p>
+      <w:pPr>
+        <w:pStyle w:val="ListParagraph"/>
+        <w:numPr>
+          <w:ilvl w:val="0"/>
+          <w:numId w:val="12"/>
+        </w:numPr>
+      </w:pPr>
+      <w:r>
+        <w:t xml:space="preserve">Artillery Range (AR) cannot select targets within 8” of the </w:t>
+      </w:r>
+      <w:proofErr w:type="gramStart"/>
+      <w:r>
+        <w:t>weapon, and</w:t>
+      </w:r>
+      <w:proofErr w:type="gramEnd"/>
+      <w:r>
+        <w:t xml:space="preserve"> give a +2 modifier for targets between 16” and 32” away. Between 32” and 64”, there is a -2 modifier, and a -4 further up until 144” which is the furthest they can shoot.</w:t>
+      </w:r>
+    </w:p>
+    <w:p>
+      <w:pPr>
+        <w:pStyle w:val="ListParagraph"/>
+        <w:numPr>
+          <w:ilvl w:val="1"/>
+          <w:numId w:val="12"/>
+        </w:numPr>
+      </w:pPr>
+      <w:r>
+        <w:t xml:space="preserve">Augmented Artillery Range (AAR) augments the artillery range to give a +2 modifier for every range band. </w:t>
+      </w:r>
+    </w:p>
+    <w:p>
+      <w:r>
+        <w:t>Damage is sometimes weapon-specific, but certain damage types carry effects that interact with armour.</w:t>
+      </w:r>
+    </w:p>
+    <w:p>
+      <w:pPr>
+        <w:pStyle w:val="ListParagraph"/>
+        <w:numPr>
+          <w:ilvl w:val="0"/>
+          <w:numId w:val="13"/>
+        </w:numPr>
+      </w:pPr>
+      <w:r>
+        <w:t>Slash weapons deal their damage by cutting the target.</w:t>
+      </w:r>
+    </w:p>
+    <w:p>
+      <w:pPr>
+        <w:pStyle w:val="ListParagraph"/>
+        <w:numPr>
+          <w:ilvl w:val="0"/>
+          <w:numId w:val="13"/>
+        </w:numPr>
+      </w:pPr>
+      <w:r>
+        <w:t>Smash weapons deal damage by breaking things using often concentrated force.</w:t>
+      </w:r>
+    </w:p>
+    <w:p>
+      <w:pPr>
+        <w:pStyle w:val="ListParagraph"/>
+        <w:numPr>
+          <w:ilvl w:val="0"/>
+          <w:numId w:val="13"/>
+        </w:numPr>
+      </w:pPr>
+      <w:r>
+        <w:t>Pierce weapons cut holes in targets.</w:t>
+      </w:r>
+    </w:p>
+    <w:p>
+      <w:pPr>
+        <w:pStyle w:val="ListParagraph"/>
+        <w:numPr>
+          <w:ilvl w:val="0"/>
+          <w:numId w:val="13"/>
+        </w:numPr>
+      </w:pPr>
+      <w:r>
+        <w:t xml:space="preserve">Bullet weapons fire small projectiles at extreme speeds. </w:t>
+      </w:r>
+    </w:p>
+    <w:p>
+      <w:pPr>
+        <w:pStyle w:val="ListParagraph"/>
+        <w:numPr>
+          <w:ilvl w:val="0"/>
+          <w:numId w:val="13"/>
+        </w:numPr>
+      </w:pPr>
+      <w:r>
+        <w:t xml:space="preserve">Armour Piercing (AP) weapons fire specialised projectiles designed to pierce tough armour, as well as special melee weapons that achieve the same </w:t>
+      </w:r>
+      <w:proofErr w:type="gramStart"/>
+      <w:r>
+        <w:t>thing</w:t>
+      </w:r>
+      <w:proofErr w:type="gramEnd"/>
+    </w:p>
+    <w:p>
+      <w:pPr>
+        <w:pStyle w:val="ListParagraph"/>
+        <w:numPr>
+          <w:ilvl w:val="0"/>
+          <w:numId w:val="13"/>
+        </w:numPr>
+      </w:pPr>
+      <w:r>
+        <w:t>Laser weapons use concentrated energy beams.</w:t>
+      </w:r>
+    </w:p>
+    <w:p>
+      <w:pPr>
+        <w:pStyle w:val="ListParagraph"/>
+        <w:numPr>
+          <w:ilvl w:val="0"/>
+          <w:numId w:val="13"/>
+        </w:numPr>
+      </w:pPr>
+      <w:r>
+        <w:t>Plasma weapons use superheated projectiles.</w:t>
+      </w:r>
+    </w:p>
+    <w:p>
+      <w:r>
+        <w:t>Attacks are similarly handled into classes.</w:t>
+      </w:r>
+    </w:p>
+    <w:p>
+      <w:pPr>
+        <w:pStyle w:val="ListParagraph"/>
+        <w:numPr>
+          <w:ilvl w:val="0"/>
+          <w:numId w:val="15"/>
+        </w:numPr>
+      </w:pPr>
+      <w:r>
+        <w:t xml:space="preserve">Standard. The </w:t>
+      </w:r>
+      <w:proofErr w:type="gramStart"/>
+      <w:r>
+        <w:t>amount</w:t>
+      </w:r>
+      <w:proofErr w:type="gramEnd"/>
+      <w:r>
+        <w:t xml:space="preserve"> of attacks you get is determined by your aptitude in the weapon’s skill class. You get as many attacks as your aptitude’s bonus number divided by two.</w:t>
+      </w:r>
+    </w:p>
+    <w:p>
+      <w:pPr>
+        <w:pStyle w:val="ListParagraph"/>
+        <w:numPr>
+          <w:ilvl w:val="0"/>
+          <w:numId w:val="15"/>
+        </w:numPr>
+      </w:pPr>
+      <w:r>
+        <w:t xml:space="preserve">Quick. The </w:t>
+      </w:r>
+      <w:proofErr w:type="gramStart"/>
+      <w:r>
+        <w:t>amount</w:t>
+      </w:r>
+      <w:proofErr w:type="gramEnd"/>
+      <w:r>
+        <w:t xml:space="preserve"> of attacks you get is twice the amount of attacks you get with the standard attack class.</w:t>
+      </w:r>
+    </w:p>
+    <w:p>
+      <w:pPr>
+        <w:pStyle w:val="ListParagraph"/>
+        <w:numPr>
+          <w:ilvl w:val="0"/>
+          <w:numId w:val="15"/>
+        </w:numPr>
+      </w:pPr>
+      <w:r>
+        <w:t>Manual. These weapons have as many attacks as specified with the number next to them. Manual weapons are always ammo weapons.</w:t>
+      </w:r>
+    </w:p>
+    <w:p>
+      <w:pPr>
+        <w:pStyle w:val="ListParagraph"/>
+        <w:numPr>
+          <w:ilvl w:val="0"/>
+          <w:numId w:val="15"/>
+        </w:numPr>
+      </w:pPr>
+      <w:r>
+        <w:t>Burst. The number of attacks you get is specified. You cannot split your attacks between different targets.</w:t>
+      </w:r>
+    </w:p>
+    <w:p>
+      <w:pPr>
+        <w:pStyle w:val="ListParagraph"/>
+        <w:numPr>
+          <w:ilvl w:val="0"/>
+          <w:numId w:val="15"/>
+        </w:numPr>
+      </w:pPr>
+      <w:r>
+        <w:t>Automatic. The number of attacks you get is specified.</w:t>
+      </w:r>
+    </w:p>
+    <w:tbl>
+      <w:tblPr>
+        <w:tblStyle w:val="TableGrid"/>
+        <w:tblW w:w="9214" w:type="dxa"/>
+        <w:tblLook w:val="04A0" w:firstRow="1" w:lastRow="0" w:firstColumn="1" w:lastColumn="0" w:noHBand="0" w:noVBand="1"/>
+      </w:tblPr>
+      <w:tblGrid>
+        <w:gridCol w:w="1190"/>
+        <w:gridCol w:w="768"/>
+        <w:gridCol w:w="1141"/>
+        <w:gridCol w:w="1175"/>
+        <w:gridCol w:w="1120"/>
+        <w:gridCol w:w="3820"/>
+      </w:tblGrid>
+      <w:tr>
+        <w:tc>
+          <w:tcPr>
+            <w:tcW w:w="1066" w:type="dxa"/>
+          </w:tcPr>
+          <w:p>
+            <w:r>
+              <w:t>Name</w:t>
+            </w:r>
+          </w:p>
+        </w:tc>
+        <w:tc>
+          <w:tcPr>
+            <w:tcW w:w="768" w:type="dxa"/>
+          </w:tcPr>
+          <w:p>
+            <w:r>
+              <w:t>Range</w:t>
+            </w:r>
+          </w:p>
+        </w:tc>
+        <w:tc>
+          <w:tcPr>
+            <w:tcW w:w="1148" w:type="dxa"/>
+          </w:tcPr>
+          <w:p>
+            <w:r>
+              <w:t>Damage</w:t>
+            </w:r>
+          </w:p>
+        </w:tc>
+        <w:tc>
+          <w:tcPr>
+            <w:tcW w:w="1180" w:type="dxa"/>
+          </w:tcPr>
+          <w:p>
+            <w:r>
+              <w:t>Attacks</w:t>
+            </w:r>
+          </w:p>
+        </w:tc>
+        <w:tc>
+          <w:tcPr>
+            <w:tcW w:w="1134" w:type="dxa"/>
+          </w:tcPr>
+          <w:p>
+            <w:r>
+              <w:t>Skill Class</w:t>
+            </w:r>
+          </w:p>
+        </w:tc>
+        <w:tc>
+          <w:tcPr>
+            <w:tcW w:w="3918" w:type="dxa"/>
+          </w:tcPr>
+          <w:p>
+            <w:r>
+              <w:t>Special rules</w:t>
+            </w:r>
+          </w:p>
+        </w:tc>
+      </w:tr>
+      <w:tr>
+        <w:tc>
+          <w:tcPr>
+            <w:tcW w:w="1066" w:type="dxa"/>
+          </w:tcPr>
+          <w:p>
+            <w:r>
+              <w:t>Sword</w:t>
+            </w:r>
+          </w:p>
+        </w:tc>
+        <w:tc>
+          <w:tcPr>
+            <w:tcW w:w="768" w:type="dxa"/>
+          </w:tcPr>
+          <w:p>
+            <w:r>
+              <w:t>CQ</w:t>
+            </w:r>
+          </w:p>
+        </w:tc>
+        <w:tc>
+          <w:tcPr>
+            <w:tcW w:w="1148" w:type="dxa"/>
+          </w:tcPr>
+          <w:p>
+            <w:r>
+              <w:t xml:space="preserve">Slash </w:t>
+            </w:r>
+            <w:r>
+              <w:t>12</w:t>
+            </w:r>
+          </w:p>
+        </w:tc>
+        <w:tc>
+          <w:tcPr>
+            <w:tcW w:w="1180" w:type="dxa"/>
+          </w:tcPr>
+          <w:p>
+            <w:r>
+              <w:t>Standard</w:t>
+            </w:r>
+          </w:p>
+        </w:tc>
+        <w:tc>
+          <w:tcPr>
+            <w:tcW w:w="1134" w:type="dxa"/>
+          </w:tcPr>
+          <w:p>
+            <w:r>
+              <w:t>OHS</w:t>
+            </w:r>
+          </w:p>
+        </w:tc>
+        <w:tc>
+          <w:tcPr>
+            <w:tcW w:w="3918" w:type="dxa"/>
+          </w:tcPr>
+          <w:p/>
+        </w:tc>
+      </w:tr>
+      <w:tr>
+        <w:tc>
+          <w:tcPr>
+            <w:tcW w:w="1066" w:type="dxa"/>
+          </w:tcPr>
+          <w:p>
+            <w:r>
+              <w:t>Longsword</w:t>
+            </w:r>
+          </w:p>
+        </w:tc>
+        <w:tc>
+          <w:tcPr>
+            <w:tcW w:w="768" w:type="dxa"/>
+          </w:tcPr>
+          <w:p>
+            <w:r>
+              <w:t>CQ</w:t>
+            </w:r>
+          </w:p>
+        </w:tc>
+        <w:tc>
+          <w:tcPr>
+            <w:tcW w:w="1148" w:type="dxa"/>
+          </w:tcPr>
+          <w:p>
+            <w:r>
+              <w:t>Slash 14</w:t>
+            </w:r>
+          </w:p>
+        </w:tc>
+        <w:tc>
+          <w:tcPr>
+            <w:tcW w:w="1180" w:type="dxa"/>
+          </w:tcPr>
+          <w:p>
+            <w:r>
+              <w:t>Standard</w:t>
+            </w:r>
+          </w:p>
+        </w:tc>
+        <w:tc>
+          <w:tcPr>
+            <w:tcW w:w="1134" w:type="dxa"/>
+          </w:tcPr>
+          <w:p>
+            <w:r>
+              <w:t>THS</w:t>
+            </w:r>
+          </w:p>
+        </w:tc>
+        <w:tc>
+          <w:tcPr>
+            <w:tcW w:w="3918" w:type="dxa"/>
+          </w:tcPr>
+          <w:p>
+            <w:r>
+              <w:t>Two-Handed</w:t>
+            </w:r>
+          </w:p>
+        </w:tc>
+      </w:tr>
+      <w:tr>
+        <w:tc>
+          <w:tcPr>
+            <w:tcW w:w="1066" w:type="dxa"/>
+          </w:tcPr>
+          <w:p>
+            <w:r>
+              <w:t>Bow</w:t>
+            </w:r>
+          </w:p>
+        </w:tc>
+        <w:tc>
+          <w:tcPr>
+            <w:tcW w:w="768" w:type="dxa"/>
+          </w:tcPr>
+          <w:p>
+            <w:r>
+              <w:t>MR</w:t>
+            </w:r>
+          </w:p>
+        </w:tc>
+        <w:tc>
+          <w:tcPr>
+            <w:tcW w:w="1148" w:type="dxa"/>
+          </w:tcPr>
+          <w:p>
+            <w:r>
+              <w:t xml:space="preserve">Pierce </w:t>
+            </w:r>
+            <w:r>
+              <w:t>12</w:t>
+            </w:r>
+          </w:p>
+        </w:tc>
+        <w:tc>
+          <w:tcPr>
+            <w:tcW w:w="1180" w:type="dxa"/>
+          </w:tcPr>
+          <w:p>
+            <w:r>
+              <w:t>Manual 1</w:t>
+            </w:r>
+          </w:p>
+        </w:tc>
+        <w:tc>
+          <w:tcPr>
+            <w:tcW w:w="1134" w:type="dxa"/>
+          </w:tcPr>
+          <w:p>
+            <w:r>
+              <w:t>Bows</w:t>
+            </w:r>
+          </w:p>
+        </w:tc>
+        <w:tc>
+          <w:tcPr>
+            <w:tcW w:w="3918" w:type="dxa"/>
+          </w:tcPr>
+          <w:p>
+            <w:r>
+              <w:t>Ammo (1)</w:t>
+            </w:r>
+          </w:p>
+        </w:tc>
+      </w:tr>
+      <w:tr>
+        <w:tc>
+          <w:tcPr>
+            <w:tcW w:w="1066" w:type="dxa"/>
+          </w:tcPr>
+          <w:p/>
+        </w:tc>
+        <w:tc>
+          <w:tcPr>
+            <w:tcW w:w="768" w:type="dxa"/>
+          </w:tcPr>
+          <w:p/>
+        </w:tc>
+        <w:tc>
+          <w:tcPr>
+            <w:tcW w:w="1148" w:type="dxa"/>
+          </w:tcPr>
+          <w:p/>
+        </w:tc>
+        <w:tc>
+          <w:tcPr>
+            <w:tcW w:w="1180" w:type="dxa"/>
+          </w:tcPr>
+          <w:p/>
+        </w:tc>
+        <w:tc>
+          <w:tcPr>
+            <w:tcW w:w="1134" w:type="dxa"/>
+          </w:tcPr>
+          <w:p/>
+        </w:tc>
+        <w:tc>
+          <w:tcPr>
+            <w:tcW w:w="3918" w:type="dxa"/>
+          </w:tcPr>
+          <w:p/>
+        </w:tc>
+      </w:tr>
+    </w:tbl>
+    <w:p>
+      <w:pPr>
+        <w:pStyle w:val="Heading3"/>
+      </w:pPr>
+      <w:r>
+        <w:t>Special rules</w:t>
+      </w:r>
+    </w:p>
+    <w:p>
+      <w:r>
+        <w:t>As seen on the weapons table, here are the rules that each weapon may include in their profile.</w:t>
+      </w:r>
+    </w:p>
+    <w:p>
+      <w:pPr>
+        <w:pStyle w:val="ListParagraph"/>
+        <w:numPr>
+          <w:ilvl w:val="0"/>
+          <w:numId w:val="16"/>
+        </w:numPr>
+      </w:pPr>
+      <w:r>
+        <w:t xml:space="preserve">Ammo. This weapon is a ranged weapon that uses ammunition. The number given is the number of attacks you can make before having to take the reload </w:t>
+      </w:r>
+      <w:proofErr w:type="gramStart"/>
+      <w:r>
+        <w:t>action</w:t>
+      </w:r>
+      <w:proofErr w:type="gramEnd"/>
+    </w:p>
+    <w:p>
+      <w:pPr>
+        <w:pStyle w:val="ListParagraph"/>
+        <w:numPr>
+          <w:ilvl w:val="0"/>
+          <w:numId w:val="16"/>
+        </w:numPr>
+      </w:pPr>
+      <w:r>
+        <w:t>X-Handed. Often two handed, this special rule determines how many hands must be used to wield this weapon.</w:t>
       </w:r>
     </w:p>
     <w:p/>
     <w:p>
-      <w:pPr>
-        <w:pStyle w:val="Heading1"/>
-      </w:pPr>
-      <w:r>
-        <w:t>Equipment</w:t>
+      <w:r>
+        <w:t>Prehistoric</w:t>
+      </w:r>
+    </w:p>
+    <w:p>
+      <w:r>
+        <w:t>Ancient</w:t>
+      </w:r>
+      <w:r>
+        <w:t xml:space="preserve"> (500BCE-300CE)</w:t>
+      </w:r>
+    </w:p>
+    <w:p>
+      <w:r>
+        <w:t>Medieval</w:t>
+      </w:r>
+      <w:r>
+        <w:t xml:space="preserve"> (300-900)</w:t>
+      </w:r>
+    </w:p>
+    <w:p>
+      <w:r>
+        <w:t>Chivalric</w:t>
+      </w:r>
+      <w:r>
+        <w:t xml:space="preserve"> (900-1300)</w:t>
+      </w:r>
+    </w:p>
+    <w:p>
+      <w:r>
+        <w:t>Transitional</w:t>
+      </w:r>
+      <w:r>
+        <w:t xml:space="preserve"> (1300-1500)</w:t>
+      </w:r>
+    </w:p>
+    <w:p>
+      <w:r>
+        <w:t>Renaissance</w:t>
+      </w:r>
+      <w:r>
+        <w:t xml:space="preserve"> (1500-1750)</w:t>
+      </w:r>
+    </w:p>
+    <w:p>
+      <w:r>
+        <w:t>Industrial</w:t>
+      </w:r>
+      <w:r>
+        <w:t xml:space="preserve"> (1750-1950)</w:t>
+      </w:r>
+    </w:p>
+    <w:p>
+      <w:r>
+        <w:t>Modern</w:t>
+      </w:r>
+      <w:r>
+        <w:t xml:space="preserve"> (1950-2100)</w:t>
+      </w:r>
+    </w:p>
+    <w:p>
+      <w:r>
+        <w:t>Futuristic</w:t>
       </w:r>
     </w:p>
     <w:p>
@@ -1580,23 +2365,163 @@
         <w:pStyle w:val="Heading2"/>
       </w:pPr>
       <w:r>
-        <w:t>Weapon Profiles</w:t>
-      </w:r>
-    </w:p>
+        <w:t>Armour</w:t>
+      </w:r>
+    </w:p>
+    <w:tbl>
+      <w:tblPr>
+        <w:tblStyle w:val="TableGrid"/>
+        <w:tblW w:w="0" w:type="auto"/>
+        <w:tblLook w:val="04A0" w:firstRow="1" w:lastRow="0" w:firstColumn="1" w:lastColumn="0" w:noHBand="0" w:noVBand="1"/>
+      </w:tblPr>
+      <w:tblGrid>
+        <w:gridCol w:w="2254"/>
+        <w:gridCol w:w="2254"/>
+        <w:gridCol w:w="4508"/>
+      </w:tblGrid>
+      <w:tr>
+        <w:tc>
+          <w:tcPr>
+            <w:tcW w:w="2254" w:type="dxa"/>
+          </w:tcPr>
+          <w:p>
+            <w:r>
+              <w:t>Name</w:t>
+            </w:r>
+          </w:p>
+        </w:tc>
+        <w:tc>
+          <w:tcPr>
+            <w:tcW w:w="2254" w:type="dxa"/>
+          </w:tcPr>
+          <w:p>
+            <w:r>
+              <w:t>Armour Value</w:t>
+            </w:r>
+          </w:p>
+        </w:tc>
+        <w:tc>
+          <w:tcPr>
+            <w:tcW w:w="4508" w:type="dxa"/>
+          </w:tcPr>
+          <w:p>
+            <w:r>
+              <w:t>Rules</w:t>
+            </w:r>
+          </w:p>
+        </w:tc>
+      </w:tr>
+      <w:tr>
+        <w:tc>
+          <w:tcPr>
+            <w:tcW w:w="2254" w:type="dxa"/>
+          </w:tcPr>
+          <w:p>
+            <w:r>
+              <w:t>Leather</w:t>
+            </w:r>
+            <w:r>
+              <w:t xml:space="preserve"> Armour</w:t>
+            </w:r>
+          </w:p>
+        </w:tc>
+        <w:tc>
+          <w:tcPr>
+            <w:tcW w:w="2254" w:type="dxa"/>
+          </w:tcPr>
+          <w:p>
+            <w:r>
+              <w:t>3</w:t>
+            </w:r>
+          </w:p>
+        </w:tc>
+        <w:tc>
+          <w:tcPr>
+            <w:tcW w:w="4508" w:type="dxa"/>
+          </w:tcPr>
+          <w:p/>
+        </w:tc>
+      </w:tr>
+      <w:tr>
+        <w:tc>
+          <w:tcPr>
+            <w:tcW w:w="2254" w:type="dxa"/>
+          </w:tcPr>
+          <w:p>
+            <w:r>
+              <w:t>Metal Armour</w:t>
+            </w:r>
+          </w:p>
+        </w:tc>
+        <w:tc>
+          <w:tcPr>
+            <w:tcW w:w="2254" w:type="dxa"/>
+          </w:tcPr>
+          <w:p>
+            <w:r>
+              <w:t>5</w:t>
+            </w:r>
+          </w:p>
+        </w:tc>
+        <w:tc>
+          <w:tcPr>
+            <w:tcW w:w="4508" w:type="dxa"/>
+          </w:tcPr>
+          <w:p/>
+        </w:tc>
+      </w:tr>
+      <w:tr>
+        <w:tc>
+          <w:tcPr>
+            <w:tcW w:w="2254" w:type="dxa"/>
+          </w:tcPr>
+          <w:p>
+            <w:r>
+              <w:t>Full Plate</w:t>
+            </w:r>
+          </w:p>
+        </w:tc>
+        <w:tc>
+          <w:tcPr>
+            <w:tcW w:w="2254" w:type="dxa"/>
+          </w:tcPr>
+          <w:p>
+            <w:r>
+              <w:t>6</w:t>
+            </w:r>
+          </w:p>
+        </w:tc>
+        <w:tc>
+          <w:tcPr>
+            <w:tcW w:w="4508" w:type="dxa"/>
+          </w:tcPr>
+          <w:p>
+            <w:r>
+              <w:t>Slash weapons deal half the damage rounding up, and instead deal bludgeoning type damage.</w:t>
+            </w:r>
+          </w:p>
+        </w:tc>
+      </w:tr>
+    </w:tbl>
+    <w:p/>
+    <w:p/>
     <w:p>
       <w:pPr>
         <w:pStyle w:val="Heading2"/>
       </w:pPr>
       <w:r>
-        <w:t>Armour</w:t>
-      </w:r>
-    </w:p>
-    <w:p>
-      <w:pPr>
-        <w:pStyle w:val="Heading2"/>
-      </w:pPr>
-      <w:r>
         <w:t>Other equipment</w:t>
+      </w:r>
+    </w:p>
+    <w:p>
+      <w:r>
+        <w:t>Shield. Shields provide a +4 bonus when blocking. To</w:t>
+      </w:r>
+      <w:r>
+        <w:t xml:space="preserve"> have a shield equipped, a unit must be able to realistically use it. For example, weapons that use two hands like longswords cannot use shields as well, as there is no hand for the shield.</w:t>
+      </w:r>
+      <w:r>
+        <w:t xml:space="preserve"> </w:t>
       </w:r>
     </w:p>
     <w:p>
@@ -2200,6 +3125,232 @@
     </w:lvl>
   </w:abstractNum>
   <w:abstractNum w:abstractNumId="3" w15:restartNumberingAfterBreak="0">
+    <w:nsid w:val="30462E8F"/>
+    <w:multiLevelType w:val="hybridMultilevel"/>
+    <w:tmpl w:val="CAE44008"/>
+    <w:lvl w:ilvl="0" w:tplc="08090001">
+      <w:start w:val="1"/>
+      <w:numFmt w:val="bullet"/>
+      <w:lvlText w:val=""/>
+      <w:lvlJc w:val="left"/>
+      <w:pPr>
+        <w:ind w:left="360" w:hanging="360"/>
+      </w:pPr>
+      <w:rPr>
+        <w:rFonts w:ascii="Symbol" w:hAnsi="Symbol" w:hint="default"/>
+      </w:rPr>
+    </w:lvl>
+    <w:lvl w:ilvl="1" w:tplc="08090003">
+      <w:start w:val="1"/>
+      <w:numFmt w:val="bullet"/>
+      <w:lvlText w:val="o"/>
+      <w:lvlJc w:val="left"/>
+      <w:pPr>
+        <w:ind w:left="1080" w:hanging="360"/>
+      </w:pPr>
+      <w:rPr>
+        <w:rFonts w:ascii="Courier New" w:hAnsi="Courier New" w:cs="Courier New" w:hint="default"/>
+      </w:rPr>
+    </w:lvl>
+    <w:lvl w:ilvl="2" w:tplc="08090005">
+      <w:start w:val="1"/>
+      <w:numFmt w:val="bullet"/>
+      <w:lvlText w:val=""/>
+      <w:lvlJc w:val="left"/>
+      <w:pPr>
+        <w:ind w:left="1800" w:hanging="360"/>
+      </w:pPr>
+      <w:rPr>
+        <w:rFonts w:ascii="Wingdings" w:hAnsi="Wingdings" w:hint="default"/>
+      </w:rPr>
+    </w:lvl>
+    <w:lvl w:ilvl="3" w:tplc="08090001" w:tentative="1">
+      <w:start w:val="1"/>
+      <w:numFmt w:val="bullet"/>
+      <w:lvlText w:val=""/>
+      <w:lvlJc w:val="left"/>
+      <w:pPr>
+        <w:ind w:left="2520" w:hanging="360"/>
+      </w:pPr>
+      <w:rPr>
+        <w:rFonts w:ascii="Symbol" w:hAnsi="Symbol" w:hint="default"/>
+      </w:rPr>
+    </w:lvl>
+    <w:lvl w:ilvl="4" w:tplc="08090003" w:tentative="1">
+      <w:start w:val="1"/>
+      <w:numFmt w:val="bullet"/>
+      <w:lvlText w:val="o"/>
+      <w:lvlJc w:val="left"/>
+      <w:pPr>
+        <w:ind w:left="3240" w:hanging="360"/>
+      </w:pPr>
+      <w:rPr>
+        <w:rFonts w:ascii="Courier New" w:hAnsi="Courier New" w:cs="Courier New" w:hint="default"/>
+      </w:rPr>
+    </w:lvl>
+    <w:lvl w:ilvl="5" w:tplc="08090005" w:tentative="1">
+      <w:start w:val="1"/>
+      <w:numFmt w:val="bullet"/>
+      <w:lvlText w:val=""/>
+      <w:lvlJc w:val="left"/>
+      <w:pPr>
+        <w:ind w:left="3960" w:hanging="360"/>
+      </w:pPr>
+      <w:rPr>
+        <w:rFonts w:ascii="Wingdings" w:hAnsi="Wingdings" w:hint="default"/>
+      </w:rPr>
+    </w:lvl>
+    <w:lvl w:ilvl="6" w:tplc="08090001" w:tentative="1">
+      <w:start w:val="1"/>
+      <w:numFmt w:val="bullet"/>
+      <w:lvlText w:val=""/>
+      <w:lvlJc w:val="left"/>
+      <w:pPr>
+        <w:ind w:left="4680" w:hanging="360"/>
+      </w:pPr>
+      <w:rPr>
+        <w:rFonts w:ascii="Symbol" w:hAnsi="Symbol" w:hint="default"/>
+      </w:rPr>
+    </w:lvl>
+    <w:lvl w:ilvl="7" w:tplc="08090003" w:tentative="1">
+      <w:start w:val="1"/>
+      <w:numFmt w:val="bullet"/>
+      <w:lvlText w:val="o"/>
+      <w:lvlJc w:val="left"/>
+      <w:pPr>
+        <w:ind w:left="5400" w:hanging="360"/>
+      </w:pPr>
+      <w:rPr>
+        <w:rFonts w:ascii="Courier New" w:hAnsi="Courier New" w:cs="Courier New" w:hint="default"/>
+      </w:rPr>
+    </w:lvl>
+    <w:lvl w:ilvl="8" w:tplc="08090005" w:tentative="1">
+      <w:start w:val="1"/>
+      <w:numFmt w:val="bullet"/>
+      <w:lvlText w:val=""/>
+      <w:lvlJc w:val="left"/>
+      <w:pPr>
+        <w:ind w:left="6120" w:hanging="360"/>
+      </w:pPr>
+      <w:rPr>
+        <w:rFonts w:ascii="Wingdings" w:hAnsi="Wingdings" w:hint="default"/>
+      </w:rPr>
+    </w:lvl>
+  </w:abstractNum>
+  <w:abstractNum w:abstractNumId="4" w15:restartNumberingAfterBreak="0">
+    <w:nsid w:val="32330E6D"/>
+    <w:multiLevelType w:val="hybridMultilevel"/>
+    <w:tmpl w:val="41782506"/>
+    <w:lvl w:ilvl="0" w:tplc="08090001">
+      <w:start w:val="1"/>
+      <w:numFmt w:val="bullet"/>
+      <w:lvlText w:val=""/>
+      <w:lvlJc w:val="left"/>
+      <w:pPr>
+        <w:ind w:left="360" w:hanging="360"/>
+      </w:pPr>
+      <w:rPr>
+        <w:rFonts w:ascii="Symbol" w:hAnsi="Symbol" w:hint="default"/>
+      </w:rPr>
+    </w:lvl>
+    <w:lvl w:ilvl="1" w:tplc="08090003" w:tentative="1">
+      <w:start w:val="1"/>
+      <w:numFmt w:val="bullet"/>
+      <w:lvlText w:val="o"/>
+      <w:lvlJc w:val="left"/>
+      <w:pPr>
+        <w:ind w:left="1080" w:hanging="360"/>
+      </w:pPr>
+      <w:rPr>
+        <w:rFonts w:ascii="Courier New" w:hAnsi="Courier New" w:cs="Courier New" w:hint="default"/>
+      </w:rPr>
+    </w:lvl>
+    <w:lvl w:ilvl="2" w:tplc="08090005" w:tentative="1">
+      <w:start w:val="1"/>
+      <w:numFmt w:val="bullet"/>
+      <w:lvlText w:val=""/>
+      <w:lvlJc w:val="left"/>
+      <w:pPr>
+        <w:ind w:left="1800" w:hanging="360"/>
+      </w:pPr>
+      <w:rPr>
+        <w:rFonts w:ascii="Wingdings" w:hAnsi="Wingdings" w:hint="default"/>
+      </w:rPr>
+    </w:lvl>
+    <w:lvl w:ilvl="3" w:tplc="08090001" w:tentative="1">
+      <w:start w:val="1"/>
+      <w:numFmt w:val="bullet"/>
+      <w:lvlText w:val=""/>
+      <w:lvlJc w:val="left"/>
+      <w:pPr>
+        <w:ind w:left="2520" w:hanging="360"/>
+      </w:pPr>
+      <w:rPr>
+        <w:rFonts w:ascii="Symbol" w:hAnsi="Symbol" w:hint="default"/>
+      </w:rPr>
+    </w:lvl>
+    <w:lvl w:ilvl="4" w:tplc="08090003" w:tentative="1">
+      <w:start w:val="1"/>
+      <w:numFmt w:val="bullet"/>
+      <w:lvlText w:val="o"/>
+      <w:lvlJc w:val="left"/>
+      <w:pPr>
+        <w:ind w:left="3240" w:hanging="360"/>
+      </w:pPr>
+      <w:rPr>
+        <w:rFonts w:ascii="Courier New" w:hAnsi="Courier New" w:cs="Courier New" w:hint="default"/>
+      </w:rPr>
+    </w:lvl>
+    <w:lvl w:ilvl="5" w:tplc="08090005" w:tentative="1">
+      <w:start w:val="1"/>
+      <w:numFmt w:val="bullet"/>
+      <w:lvlText w:val=""/>
+      <w:lvlJc w:val="left"/>
+      <w:pPr>
+        <w:ind w:left="3960" w:hanging="360"/>
+      </w:pPr>
+      <w:rPr>
+        <w:rFonts w:ascii="Wingdings" w:hAnsi="Wingdings" w:hint="default"/>
+      </w:rPr>
+    </w:lvl>
+    <w:lvl w:ilvl="6" w:tplc="08090001" w:tentative="1">
+      <w:start w:val="1"/>
+      <w:numFmt w:val="bullet"/>
+      <w:lvlText w:val=""/>
+      <w:lvlJc w:val="left"/>
+      <w:pPr>
+        <w:ind w:left="4680" w:hanging="360"/>
+      </w:pPr>
+      <w:rPr>
+        <w:rFonts w:ascii="Symbol" w:hAnsi="Symbol" w:hint="default"/>
+      </w:rPr>
+    </w:lvl>
+    <w:lvl w:ilvl="7" w:tplc="08090003" w:tentative="1">
+      <w:start w:val="1"/>
+      <w:numFmt w:val="bullet"/>
+      <w:lvlText w:val="o"/>
+      <w:lvlJc w:val="left"/>
+      <w:pPr>
+        <w:ind w:left="5400" w:hanging="360"/>
+      </w:pPr>
+      <w:rPr>
+        <w:rFonts w:ascii="Courier New" w:hAnsi="Courier New" w:cs="Courier New" w:hint="default"/>
+      </w:rPr>
+    </w:lvl>
+    <w:lvl w:ilvl="8" w:tplc="08090005" w:tentative="1">
+      <w:start w:val="1"/>
+      <w:numFmt w:val="bullet"/>
+      <w:lvlText w:val=""/>
+      <w:lvlJc w:val="left"/>
+      <w:pPr>
+        <w:ind w:left="6120" w:hanging="360"/>
+      </w:pPr>
+      <w:rPr>
+        <w:rFonts w:ascii="Wingdings" w:hAnsi="Wingdings" w:hint="default"/>
+      </w:rPr>
+    </w:lvl>
+  </w:abstractNum>
+  <w:abstractNum w:abstractNumId="5" w15:restartNumberingAfterBreak="0">
     <w:nsid w:val="3E835A7C"/>
     <w:multiLevelType w:val="hybridMultilevel"/>
     <w:tmpl w:val="FF18CCE8"/>
@@ -2312,7 +3463,7 @@
       </w:rPr>
     </w:lvl>
   </w:abstractNum>
-  <w:abstractNum w:abstractNumId="4" w15:restartNumberingAfterBreak="0">
+  <w:abstractNum w:abstractNumId="6" w15:restartNumberingAfterBreak="0">
     <w:nsid w:val="43DC01B1"/>
     <w:multiLevelType w:val="hybridMultilevel"/>
     <w:tmpl w:val="2EDAD026"/>
@@ -2425,7 +3576,7 @@
       </w:rPr>
     </w:lvl>
   </w:abstractNum>
-  <w:abstractNum w:abstractNumId="5" w15:restartNumberingAfterBreak="0">
+  <w:abstractNum w:abstractNumId="7" w15:restartNumberingAfterBreak="0">
     <w:nsid w:val="484E2EFD"/>
     <w:multiLevelType w:val="hybridMultilevel"/>
     <w:tmpl w:val="A0DECD64"/>
@@ -2538,7 +3689,7 @@
       </w:rPr>
     </w:lvl>
   </w:abstractNum>
-  <w:abstractNum w:abstractNumId="6" w15:restartNumberingAfterBreak="0">
+  <w:abstractNum w:abstractNumId="8" w15:restartNumberingAfterBreak="0">
     <w:nsid w:val="51D11280"/>
     <w:multiLevelType w:val="hybridMultilevel"/>
     <w:tmpl w:val="B8DAF160"/>
@@ -2651,7 +3802,7 @@
       </w:rPr>
     </w:lvl>
   </w:abstractNum>
-  <w:abstractNum w:abstractNumId="7" w15:restartNumberingAfterBreak="0">
+  <w:abstractNum w:abstractNumId="9" w15:restartNumberingAfterBreak="0">
     <w:nsid w:val="5B785972"/>
     <w:multiLevelType w:val="hybridMultilevel"/>
     <w:tmpl w:val="631A3F14"/>
@@ -2764,7 +3915,7 @@
       </w:rPr>
     </w:lvl>
   </w:abstractNum>
-  <w:abstractNum w:abstractNumId="8" w15:restartNumberingAfterBreak="0">
+  <w:abstractNum w:abstractNumId="10" w15:restartNumberingAfterBreak="0">
     <w:nsid w:val="5F020F33"/>
     <w:multiLevelType w:val="hybridMultilevel"/>
     <w:tmpl w:val="9DF691D0"/>
@@ -2877,7 +4028,7 @@
       </w:rPr>
     </w:lvl>
   </w:abstractNum>
-  <w:abstractNum w:abstractNumId="9" w15:restartNumberingAfterBreak="0">
+  <w:abstractNum w:abstractNumId="11" w15:restartNumberingAfterBreak="0">
     <w:nsid w:val="5FFF0092"/>
     <w:multiLevelType w:val="hybridMultilevel"/>
     <w:tmpl w:val="33BC44D2"/>
@@ -2990,7 +4141,233 @@
       </w:rPr>
     </w:lvl>
   </w:abstractNum>
-  <w:abstractNum w:abstractNumId="10" w15:restartNumberingAfterBreak="0">
+  <w:abstractNum w:abstractNumId="12" w15:restartNumberingAfterBreak="0">
+    <w:nsid w:val="61676CB2"/>
+    <w:multiLevelType w:val="hybridMultilevel"/>
+    <w:tmpl w:val="649A005C"/>
+    <w:lvl w:ilvl="0" w:tplc="08090001">
+      <w:start w:val="1"/>
+      <w:numFmt w:val="bullet"/>
+      <w:lvlText w:val=""/>
+      <w:lvlJc w:val="left"/>
+      <w:pPr>
+        <w:ind w:left="360" w:hanging="360"/>
+      </w:pPr>
+      <w:rPr>
+        <w:rFonts w:ascii="Symbol" w:hAnsi="Symbol" w:hint="default"/>
+      </w:rPr>
+    </w:lvl>
+    <w:lvl w:ilvl="1" w:tplc="08090003" w:tentative="1">
+      <w:start w:val="1"/>
+      <w:numFmt w:val="bullet"/>
+      <w:lvlText w:val="o"/>
+      <w:lvlJc w:val="left"/>
+      <w:pPr>
+        <w:ind w:left="1080" w:hanging="360"/>
+      </w:pPr>
+      <w:rPr>
+        <w:rFonts w:ascii="Courier New" w:hAnsi="Courier New" w:cs="Courier New" w:hint="default"/>
+      </w:rPr>
+    </w:lvl>
+    <w:lvl w:ilvl="2" w:tplc="08090005" w:tentative="1">
+      <w:start w:val="1"/>
+      <w:numFmt w:val="bullet"/>
+      <w:lvlText w:val=""/>
+      <w:lvlJc w:val="left"/>
+      <w:pPr>
+        <w:ind w:left="1800" w:hanging="360"/>
+      </w:pPr>
+      <w:rPr>
+        <w:rFonts w:ascii="Wingdings" w:hAnsi="Wingdings" w:hint="default"/>
+      </w:rPr>
+    </w:lvl>
+    <w:lvl w:ilvl="3" w:tplc="08090001" w:tentative="1">
+      <w:start w:val="1"/>
+      <w:numFmt w:val="bullet"/>
+      <w:lvlText w:val=""/>
+      <w:lvlJc w:val="left"/>
+      <w:pPr>
+        <w:ind w:left="2520" w:hanging="360"/>
+      </w:pPr>
+      <w:rPr>
+        <w:rFonts w:ascii="Symbol" w:hAnsi="Symbol" w:hint="default"/>
+      </w:rPr>
+    </w:lvl>
+    <w:lvl w:ilvl="4" w:tplc="08090003" w:tentative="1">
+      <w:start w:val="1"/>
+      <w:numFmt w:val="bullet"/>
+      <w:lvlText w:val="o"/>
+      <w:lvlJc w:val="left"/>
+      <w:pPr>
+        <w:ind w:left="3240" w:hanging="360"/>
+      </w:pPr>
+      <w:rPr>
+        <w:rFonts w:ascii="Courier New" w:hAnsi="Courier New" w:cs="Courier New" w:hint="default"/>
+      </w:rPr>
+    </w:lvl>
+    <w:lvl w:ilvl="5" w:tplc="08090005" w:tentative="1">
+      <w:start w:val="1"/>
+      <w:numFmt w:val="bullet"/>
+      <w:lvlText w:val=""/>
+      <w:lvlJc w:val="left"/>
+      <w:pPr>
+        <w:ind w:left="3960" w:hanging="360"/>
+      </w:pPr>
+      <w:rPr>
+        <w:rFonts w:ascii="Wingdings" w:hAnsi="Wingdings" w:hint="default"/>
+      </w:rPr>
+    </w:lvl>
+    <w:lvl w:ilvl="6" w:tplc="08090001" w:tentative="1">
+      <w:start w:val="1"/>
+      <w:numFmt w:val="bullet"/>
+      <w:lvlText w:val=""/>
+      <w:lvlJc w:val="left"/>
+      <w:pPr>
+        <w:ind w:left="4680" w:hanging="360"/>
+      </w:pPr>
+      <w:rPr>
+        <w:rFonts w:ascii="Symbol" w:hAnsi="Symbol" w:hint="default"/>
+      </w:rPr>
+    </w:lvl>
+    <w:lvl w:ilvl="7" w:tplc="08090003" w:tentative="1">
+      <w:start w:val="1"/>
+      <w:numFmt w:val="bullet"/>
+      <w:lvlText w:val="o"/>
+      <w:lvlJc w:val="left"/>
+      <w:pPr>
+        <w:ind w:left="5400" w:hanging="360"/>
+      </w:pPr>
+      <w:rPr>
+        <w:rFonts w:ascii="Courier New" w:hAnsi="Courier New" w:cs="Courier New" w:hint="default"/>
+      </w:rPr>
+    </w:lvl>
+    <w:lvl w:ilvl="8" w:tplc="08090005" w:tentative="1">
+      <w:start w:val="1"/>
+      <w:numFmt w:val="bullet"/>
+      <w:lvlText w:val=""/>
+      <w:lvlJc w:val="left"/>
+      <w:pPr>
+        <w:ind w:left="6120" w:hanging="360"/>
+      </w:pPr>
+      <w:rPr>
+        <w:rFonts w:ascii="Wingdings" w:hAnsi="Wingdings" w:hint="default"/>
+      </w:rPr>
+    </w:lvl>
+  </w:abstractNum>
+  <w:abstractNum w:abstractNumId="13" w15:restartNumberingAfterBreak="0">
+    <w:nsid w:val="66774153"/>
+    <w:multiLevelType w:val="hybridMultilevel"/>
+    <w:tmpl w:val="A08C8E84"/>
+    <w:lvl w:ilvl="0" w:tplc="08090001">
+      <w:start w:val="1"/>
+      <w:numFmt w:val="bullet"/>
+      <w:lvlText w:val=""/>
+      <w:lvlJc w:val="left"/>
+      <w:pPr>
+        <w:ind w:left="360" w:hanging="360"/>
+      </w:pPr>
+      <w:rPr>
+        <w:rFonts w:ascii="Symbol" w:hAnsi="Symbol" w:hint="default"/>
+      </w:rPr>
+    </w:lvl>
+    <w:lvl w:ilvl="1" w:tplc="08090003" w:tentative="1">
+      <w:start w:val="1"/>
+      <w:numFmt w:val="bullet"/>
+      <w:lvlText w:val="o"/>
+      <w:lvlJc w:val="left"/>
+      <w:pPr>
+        <w:ind w:left="1080" w:hanging="360"/>
+      </w:pPr>
+      <w:rPr>
+        <w:rFonts w:ascii="Courier New" w:hAnsi="Courier New" w:cs="Courier New" w:hint="default"/>
+      </w:rPr>
+    </w:lvl>
+    <w:lvl w:ilvl="2" w:tplc="08090005" w:tentative="1">
+      <w:start w:val="1"/>
+      <w:numFmt w:val="bullet"/>
+      <w:lvlText w:val=""/>
+      <w:lvlJc w:val="left"/>
+      <w:pPr>
+        <w:ind w:left="1800" w:hanging="360"/>
+      </w:pPr>
+      <w:rPr>
+        <w:rFonts w:ascii="Wingdings" w:hAnsi="Wingdings" w:hint="default"/>
+      </w:rPr>
+    </w:lvl>
+    <w:lvl w:ilvl="3" w:tplc="08090001" w:tentative="1">
+      <w:start w:val="1"/>
+      <w:numFmt w:val="bullet"/>
+      <w:lvlText w:val=""/>
+      <w:lvlJc w:val="left"/>
+      <w:pPr>
+        <w:ind w:left="2520" w:hanging="360"/>
+      </w:pPr>
+      <w:rPr>
+        <w:rFonts w:ascii="Symbol" w:hAnsi="Symbol" w:hint="default"/>
+      </w:rPr>
+    </w:lvl>
+    <w:lvl w:ilvl="4" w:tplc="08090003" w:tentative="1">
+      <w:start w:val="1"/>
+      <w:numFmt w:val="bullet"/>
+      <w:lvlText w:val="o"/>
+      <w:lvlJc w:val="left"/>
+      <w:pPr>
+        <w:ind w:left="3240" w:hanging="360"/>
+      </w:pPr>
+      <w:rPr>
+        <w:rFonts w:ascii="Courier New" w:hAnsi="Courier New" w:cs="Courier New" w:hint="default"/>
+      </w:rPr>
+    </w:lvl>
+    <w:lvl w:ilvl="5" w:tplc="08090005" w:tentative="1">
+      <w:start w:val="1"/>
+      <w:numFmt w:val="bullet"/>
+      <w:lvlText w:val=""/>
+      <w:lvlJc w:val="left"/>
+      <w:pPr>
+        <w:ind w:left="3960" w:hanging="360"/>
+      </w:pPr>
+      <w:rPr>
+        <w:rFonts w:ascii="Wingdings" w:hAnsi="Wingdings" w:hint="default"/>
+      </w:rPr>
+    </w:lvl>
+    <w:lvl w:ilvl="6" w:tplc="08090001" w:tentative="1">
+      <w:start w:val="1"/>
+      <w:numFmt w:val="bullet"/>
+      <w:lvlText w:val=""/>
+      <w:lvlJc w:val="left"/>
+      <w:pPr>
+        <w:ind w:left="4680" w:hanging="360"/>
+      </w:pPr>
+      <w:rPr>
+        <w:rFonts w:ascii="Symbol" w:hAnsi="Symbol" w:hint="default"/>
+      </w:rPr>
+    </w:lvl>
+    <w:lvl w:ilvl="7" w:tplc="08090003" w:tentative="1">
+      <w:start w:val="1"/>
+      <w:numFmt w:val="bullet"/>
+      <w:lvlText w:val="o"/>
+      <w:lvlJc w:val="left"/>
+      <w:pPr>
+        <w:ind w:left="5400" w:hanging="360"/>
+      </w:pPr>
+      <w:rPr>
+        <w:rFonts w:ascii="Courier New" w:hAnsi="Courier New" w:cs="Courier New" w:hint="default"/>
+      </w:rPr>
+    </w:lvl>
+    <w:lvl w:ilvl="8" w:tplc="08090005" w:tentative="1">
+      <w:start w:val="1"/>
+      <w:numFmt w:val="bullet"/>
+      <w:lvlText w:val=""/>
+      <w:lvlJc w:val="left"/>
+      <w:pPr>
+        <w:ind w:left="6120" w:hanging="360"/>
+      </w:pPr>
+      <w:rPr>
+        <w:rFonts w:ascii="Wingdings" w:hAnsi="Wingdings" w:hint="default"/>
+      </w:rPr>
+    </w:lvl>
+  </w:abstractNum>
+  <w:abstractNum w:abstractNumId="14" w15:restartNumberingAfterBreak="0">
     <w:nsid w:val="7431479C"/>
     <w:multiLevelType w:val="hybridMultilevel"/>
     <w:tmpl w:val="E86E858A"/>
@@ -3097,6 +4474,119 @@
       <w:lvlJc w:val="left"/>
       <w:pPr>
         <w:ind w:left="6120" w:hanging="360"/>
+      </w:pPr>
+      <w:rPr>
+        <w:rFonts w:ascii="Wingdings" w:hAnsi="Wingdings" w:hint="default"/>
+      </w:rPr>
+    </w:lvl>
+  </w:abstractNum>
+  <w:abstractNum w:abstractNumId="15" w15:restartNumberingAfterBreak="0">
+    <w:nsid w:val="775542C4"/>
+    <w:multiLevelType w:val="hybridMultilevel"/>
+    <w:tmpl w:val="4C301D04"/>
+    <w:lvl w:ilvl="0" w:tplc="08090001">
+      <w:start w:val="1"/>
+      <w:numFmt w:val="bullet"/>
+      <w:lvlText w:val=""/>
+      <w:lvlJc w:val="left"/>
+      <w:pPr>
+        <w:ind w:left="720" w:hanging="360"/>
+      </w:pPr>
+      <w:rPr>
+        <w:rFonts w:ascii="Symbol" w:hAnsi="Symbol" w:hint="default"/>
+      </w:rPr>
+    </w:lvl>
+    <w:lvl w:ilvl="1" w:tplc="08090003" w:tentative="1">
+      <w:start w:val="1"/>
+      <w:numFmt w:val="bullet"/>
+      <w:lvlText w:val="o"/>
+      <w:lvlJc w:val="left"/>
+      <w:pPr>
+        <w:ind w:left="1440" w:hanging="360"/>
+      </w:pPr>
+      <w:rPr>
+        <w:rFonts w:ascii="Courier New" w:hAnsi="Courier New" w:cs="Courier New" w:hint="default"/>
+      </w:rPr>
+    </w:lvl>
+    <w:lvl w:ilvl="2" w:tplc="08090005" w:tentative="1">
+      <w:start w:val="1"/>
+      <w:numFmt w:val="bullet"/>
+      <w:lvlText w:val=""/>
+      <w:lvlJc w:val="left"/>
+      <w:pPr>
+        <w:ind w:left="2160" w:hanging="360"/>
+      </w:pPr>
+      <w:rPr>
+        <w:rFonts w:ascii="Wingdings" w:hAnsi="Wingdings" w:hint="default"/>
+      </w:rPr>
+    </w:lvl>
+    <w:lvl w:ilvl="3" w:tplc="08090001" w:tentative="1">
+      <w:start w:val="1"/>
+      <w:numFmt w:val="bullet"/>
+      <w:lvlText w:val=""/>
+      <w:lvlJc w:val="left"/>
+      <w:pPr>
+        <w:ind w:left="2880" w:hanging="360"/>
+      </w:pPr>
+      <w:rPr>
+        <w:rFonts w:ascii="Symbol" w:hAnsi="Symbol" w:hint="default"/>
+      </w:rPr>
+    </w:lvl>
+    <w:lvl w:ilvl="4" w:tplc="08090003" w:tentative="1">
+      <w:start w:val="1"/>
+      <w:numFmt w:val="bullet"/>
+      <w:lvlText w:val="o"/>
+      <w:lvlJc w:val="left"/>
+      <w:pPr>
+        <w:ind w:left="3600" w:hanging="360"/>
+      </w:pPr>
+      <w:rPr>
+        <w:rFonts w:ascii="Courier New" w:hAnsi="Courier New" w:cs="Courier New" w:hint="default"/>
+      </w:rPr>
+    </w:lvl>
+    <w:lvl w:ilvl="5" w:tplc="08090005" w:tentative="1">
+      <w:start w:val="1"/>
+      <w:numFmt w:val="bullet"/>
+      <w:lvlText w:val=""/>
+      <w:lvlJc w:val="left"/>
+      <w:pPr>
+        <w:ind w:left="4320" w:hanging="360"/>
+      </w:pPr>
+      <w:rPr>
+        <w:rFonts w:ascii="Wingdings" w:hAnsi="Wingdings" w:hint="default"/>
+      </w:rPr>
+    </w:lvl>
+    <w:lvl w:ilvl="6" w:tplc="08090001" w:tentative="1">
+      <w:start w:val="1"/>
+      <w:numFmt w:val="bullet"/>
+      <w:lvlText w:val=""/>
+      <w:lvlJc w:val="left"/>
+      <w:pPr>
+        <w:ind w:left="5040" w:hanging="360"/>
+      </w:pPr>
+      <w:rPr>
+        <w:rFonts w:ascii="Symbol" w:hAnsi="Symbol" w:hint="default"/>
+      </w:rPr>
+    </w:lvl>
+    <w:lvl w:ilvl="7" w:tplc="08090003" w:tentative="1">
+      <w:start w:val="1"/>
+      <w:numFmt w:val="bullet"/>
+      <w:lvlText w:val="o"/>
+      <w:lvlJc w:val="left"/>
+      <w:pPr>
+        <w:ind w:left="5760" w:hanging="360"/>
+      </w:pPr>
+      <w:rPr>
+        <w:rFonts w:ascii="Courier New" w:hAnsi="Courier New" w:cs="Courier New" w:hint="default"/>
+      </w:rPr>
+    </w:lvl>
+    <w:lvl w:ilvl="8" w:tplc="08090005" w:tentative="1">
+      <w:start w:val="1"/>
+      <w:numFmt w:val="bullet"/>
+      <w:lvlText w:val=""/>
+      <w:lvlJc w:val="left"/>
+      <w:pPr>
+        <w:ind w:left="6480" w:hanging="360"/>
       </w:pPr>
       <w:rPr>
         <w:rFonts w:ascii="Wingdings" w:hAnsi="Wingdings" w:hint="default"/>
@@ -3107,34 +4597,49 @@
     <w:abstractNumId w:val="1"/>
   </w:num>
   <w:num w:numId="2" w16cid:durableId="1666589349">
-    <w:abstractNumId w:val="4"/>
+    <w:abstractNumId w:val="6"/>
   </w:num>
   <w:num w:numId="3" w16cid:durableId="1413894744">
-    <w:abstractNumId w:val="3"/>
+    <w:abstractNumId w:val="5"/>
   </w:num>
   <w:num w:numId="4" w16cid:durableId="2082865333">
-    <w:abstractNumId w:val="6"/>
+    <w:abstractNumId w:val="8"/>
   </w:num>
   <w:num w:numId="5" w16cid:durableId="2115905758">
-    <w:abstractNumId w:val="10"/>
+    <w:abstractNumId w:val="14"/>
   </w:num>
   <w:num w:numId="6" w16cid:durableId="1154177924">
     <w:abstractNumId w:val="2"/>
   </w:num>
   <w:num w:numId="7" w16cid:durableId="1661345252">
-    <w:abstractNumId w:val="7"/>
+    <w:abstractNumId w:val="9"/>
   </w:num>
   <w:num w:numId="8" w16cid:durableId="630599174">
-    <w:abstractNumId w:val="9"/>
+    <w:abstractNumId w:val="11"/>
   </w:num>
   <w:num w:numId="9" w16cid:durableId="1435832193">
     <w:abstractNumId w:val="0"/>
   </w:num>
   <w:num w:numId="10" w16cid:durableId="1733577815">
-    <w:abstractNumId w:val="8"/>
+    <w:abstractNumId w:val="10"/>
   </w:num>
   <w:num w:numId="11" w16cid:durableId="1336226704">
-    <w:abstractNumId w:val="5"/>
+    <w:abstractNumId w:val="7"/>
+  </w:num>
+  <w:num w:numId="12" w16cid:durableId="586040879">
+    <w:abstractNumId w:val="3"/>
+  </w:num>
+  <w:num w:numId="13" w16cid:durableId="286011884">
+    <w:abstractNumId w:val="13"/>
+  </w:num>
+  <w:num w:numId="14" w16cid:durableId="937130728">
+    <w:abstractNumId w:val="12"/>
+  </w:num>
+  <w:num w:numId="15" w16cid:durableId="1388841785">
+    <w:abstractNumId w:val="4"/>
+  </w:num>
+  <w:num w:numId="16" w16cid:durableId="1232958561">
+    <w:abstractNumId w:val="15"/>
   </w:num>
 </w:numbering>
 </file>

</xml_diff>

<commit_message>
made range bands optional
</commit_message>
<xml_diff>
--- a/Rules.docx
+++ b/Rules.docx
@@ -6,19 +6,9 @@
       <w:pPr>
         <w:pStyle w:val="Title"/>
       </w:pPr>
-      <w:proofErr w:type="spellStart"/>
-      <w:r>
-        <w:t>Allesfezs</w:t>
-      </w:r>
-      <w:proofErr w:type="spellEnd"/>
-      <w:r>
-        <w:t xml:space="preserve"> </w:t>
-      </w:r>
-      <w:proofErr w:type="spellStart"/>
-      <w:r>
-        <w:t>Ekarschubi</w:t>
-      </w:r>
-      <w:proofErr w:type="spellEnd"/>
+      <w:r>
+        <w:t>Allesfezs Ekarschubi</w:t>
+      </w:r>
     </w:p>
     <w:p>
       <w:pPr>
@@ -30,40 +20,16 @@
     </w:p>
     <w:p>
       <w:r>
-        <w:t xml:space="preserve">Welcome to </w:t>
-      </w:r>
-      <w:proofErr w:type="spellStart"/>
-      <w:r>
-        <w:t>Allesfezs</w:t>
-      </w:r>
-      <w:proofErr w:type="spellEnd"/>
-      <w:r>
-        <w:t xml:space="preserve"> </w:t>
-      </w:r>
-      <w:proofErr w:type="spellStart"/>
-      <w:r>
-        <w:t>Ekar</w:t>
+        <w:t>Welcome to Allesfezs Ekar</w:t>
       </w:r>
       <w:r>
         <w:t>s</w:t>
       </w:r>
       <w:r>
-        <w:t>chubi</w:t>
-      </w:r>
-      <w:proofErr w:type="spellEnd"/>
-      <w:r>
-        <w:t xml:space="preserve">, a tabletop wargaming system that transcends eras and scales, offering an immersive experience in strategic combat. Developed </w:t>
-      </w:r>
-      <w:r>
-        <w:t xml:space="preserve">with a vision to encompass a </w:t>
-      </w:r>
-      <w:proofErr w:type="spellStart"/>
-      <w:r>
-        <w:t>bredth</w:t>
-      </w:r>
-      <w:proofErr w:type="spellEnd"/>
-      <w:r>
-        <w:t xml:space="preserve"> of warfare, from ancient battles to futuristic conflicts, this game attempts to bring together diverse units, skills, and tactics for players to explore. </w:t>
+        <w:t xml:space="preserve">chubi, a tabletop wargaming system that transcends eras and scales, offering an immersive experience in strategic combat. Developed </w:t>
+      </w:r>
+      <w:r>
+        <w:t xml:space="preserve">with a vision to encompass a bredth of warfare, from ancient battles to futuristic conflicts, this game attempts to bring together diverse units, skills, and tactics for players to explore. </w:t>
       </w:r>
     </w:p>
     <w:p>
@@ -75,21 +41,8 @@
       </w:r>
     </w:p>
     <w:p>
-      <w:proofErr w:type="spellStart"/>
-      <w:r>
-        <w:t>Allesfezs</w:t>
-      </w:r>
-      <w:proofErr w:type="spellEnd"/>
-      <w:r>
-        <w:t xml:space="preserve"> </w:t>
-      </w:r>
-      <w:proofErr w:type="spellStart"/>
-      <w:r>
-        <w:t>Ekarschubi</w:t>
-      </w:r>
-      <w:proofErr w:type="spellEnd"/>
-      <w:r>
-        <w:t xml:space="preserve"> is designed to encapsulate the essence of warfare, allowing players to engage in battles across various historical periods and speculative future scenarios. Whether its ancient sword clashes or high-tech skirmishes, this game adapts to all eras, providing a comprehensive gaming experience. Due to the vary nature of this system, it allows players to match up the medieval knight to the modern infantryman, bridging the gap of time and expanding warfare’s capabilities.</w:t>
+      <w:r>
+        <w:t>Allesfezs Ekarschubi is designed to encapsulate the essence of warfare, allowing players to engage in battles across various historical periods and speculative future scenarios. Whether its ancient sword clashes or high-tech skirmishes, this game adapts to all eras, providing a comprehensive gaming experience. Due to the vary nature of this system, it allows players to match up the medieval knight to the modern infantryman, bridging the gap of time and expanding warfare’s capabilities.</w:t>
       </w:r>
     </w:p>
     <w:p>
@@ -669,23 +622,7 @@
     </w:p>
     <w:p>
       <w:r>
-        <w:t xml:space="preserve">In </w:t>
-      </w:r>
-      <w:proofErr w:type="spellStart"/>
-      <w:r>
-        <w:t>Allesfezs</w:t>
-      </w:r>
-      <w:proofErr w:type="spellEnd"/>
-      <w:r>
-        <w:t xml:space="preserve"> </w:t>
-      </w:r>
-      <w:proofErr w:type="spellStart"/>
-      <w:r>
-        <w:t>Ekarschubi</w:t>
-      </w:r>
-      <w:proofErr w:type="spellEnd"/>
-      <w:r>
-        <w:t>, attributes are based on ordinality (as in 1</w:t>
+        <w:t>In Allesfezs Ekarschubi, attributes are based on ordinality (as in 1</w:t>
       </w:r>
       <w:r>
         <w:rPr>
@@ -980,23 +917,7 @@
     </w:p>
     <w:p>
       <w:r>
-        <w:t xml:space="preserve">During a turn, one player will be the active player and other players will be reactive. Usually, there are only two players, but </w:t>
-      </w:r>
-      <w:proofErr w:type="spellStart"/>
-      <w:r>
-        <w:t>Allesfezs</w:t>
-      </w:r>
-      <w:proofErr w:type="spellEnd"/>
-      <w:r>
-        <w:t xml:space="preserve"> </w:t>
-      </w:r>
-      <w:proofErr w:type="spellStart"/>
-      <w:r>
-        <w:t>Ekarschubi</w:t>
-      </w:r>
-      <w:proofErr w:type="spellEnd"/>
-      <w:r>
-        <w:t xml:space="preserve"> accommodates several players playing at once. At the start of each game, players will do a face-to-face roll that tests their highest unit’s leadership. Each player must succeed the test. The player with the highest number gets the first active turn, then the player with the second highest gets the second active turn, and so on. When the last player’s active turn is over, the first player becomes the active player again, and the first order of initiatives is preserved for all consecutive turns.</w:t>
+        <w:t>During a turn, one player will be the active player and other players will be reactive. Usually, there are only two players, but Allesfezs Ekarschubi accommodates several players playing at once. At the start of each game, players will do a face-to-face roll that tests their highest unit’s leadership. Each player must succeed the test. The player with the highest number gets the first active turn, then the player with the second highest gets the second active turn, and so on. When the last player’s active turn is over, the first player becomes the active player again, and the first order of initiatives is preserved for all consecutive turns.</w:t>
       </w:r>
     </w:p>
     <w:p>
@@ -1293,15 +1214,7 @@
         </w:numPr>
       </w:pPr>
       <w:r>
-        <w:t xml:space="preserve">Hidden Move. A unit in stealth makes a hidden move to cross enemy lines of fire or zones of control without provoking </w:t>
-      </w:r>
-      <w:proofErr w:type="spellStart"/>
-      <w:r>
-        <w:t>reacitons</w:t>
-      </w:r>
-      <w:proofErr w:type="spellEnd"/>
-      <w:r>
-        <w:t>.</w:t>
+        <w:t>Hidden Move. A unit in stealth makes a hidden move to cross enemy lines of fire or zones of control without provoking reacitons.</w:t>
       </w:r>
     </w:p>
     <w:p>
@@ -1675,15 +1588,7 @@
         <w:t>Magic comes in many forms in many universes. Psionics, prayer, and self-admitted magic.</w:t>
       </w:r>
       <w:r>
-        <w:t xml:space="preserve"> Even things like tech wizardry should be considered magic, unless tied to a specific item. Some magics are quite unique to their universe, for example the Elder Scroll’s </w:t>
-      </w:r>
-      <w:proofErr w:type="spellStart"/>
-      <w:r>
-        <w:t>Thu’um</w:t>
-      </w:r>
-      <w:proofErr w:type="spellEnd"/>
-      <w:r>
-        <w:t>. For these more unique magics, they are often defined in the unit series’ special rules section.</w:t>
+        <w:t xml:space="preserve"> Even things like tech wizardry should be considered magic, unless tied to a specific item. Some magics are quite unique to their universe, for example the Elder Scroll’s Thu’um. For these more unique magics, they are often defined in the unit series’ special rules section.</w:t>
       </w:r>
     </w:p>
     <w:p>
@@ -1714,44 +1619,12 @@
     </w:p>
     <w:p>
       <w:r>
-        <w:t xml:space="preserve">As a universal wargaming system, </w:t>
-      </w:r>
-      <w:proofErr w:type="spellStart"/>
-      <w:r>
-        <w:t>Allesfezs</w:t>
-      </w:r>
-      <w:proofErr w:type="spellEnd"/>
-      <w:r>
-        <w:t xml:space="preserve"> </w:t>
-      </w:r>
-      <w:proofErr w:type="spellStart"/>
-      <w:r>
-        <w:t>Ekarschubi</w:t>
-      </w:r>
-      <w:proofErr w:type="spellEnd"/>
-      <w:r>
-        <w:t xml:space="preserve"> doesn’t come with many inbuilt unit types, and players are expected to create units themselves. Each unit has a unit cost. There is a section dedicated to costs. This section’s purpose is to outline the guidelines of unit creation, and help players determine what their attributes, skills, and items should be.</w:t>
-      </w:r>
-    </w:p>
-    <w:p>
-      <w:r>
-        <w:t xml:space="preserve">In </w:t>
-      </w:r>
-      <w:proofErr w:type="spellStart"/>
-      <w:r>
-        <w:t>Allesfezs</w:t>
-      </w:r>
-      <w:proofErr w:type="spellEnd"/>
-      <w:r>
-        <w:t xml:space="preserve"> </w:t>
-      </w:r>
-      <w:proofErr w:type="spellStart"/>
-      <w:r>
-        <w:t>Ekarshubi</w:t>
-      </w:r>
-      <w:proofErr w:type="spellEnd"/>
-      <w:r>
-        <w:t>, attributes remain fairly high while aptitudes are increased. Here are the general guidelines for assigning attributes.</w:t>
+        <w:t>As a universal wargaming system, Allesfezs Ekarschubi doesn’t come with many inbuilt unit types, and players are expected to create units themselves. Each unit has a unit cost. There is a section dedicated to costs. This section’s purpose is to outline the guidelines of unit creation, and help players determine what their attributes, skills, and items should be.</w:t>
+      </w:r>
+    </w:p>
+    <w:p>
+      <w:r>
+        <w:t>In Allesfezs Ekarshubi, attributes remain fairly high while aptitudes are increased. Here are the general guidelines for assigning attributes.</w:t>
       </w:r>
     </w:p>
     <w:p>
@@ -1975,13 +1848,25 @@
         </w:numPr>
       </w:pPr>
       <w:r>
-        <w:t xml:space="preserve">Long Range (LR). These weapons give a -2 modifier up to 8”, and a +4 modifier between 16” and </w:t>
+        <w:t>Long Range (LR). These weapons give a -2 modifier up to 8”, and a +</w:t>
+      </w:r>
+      <w:r>
+        <w:t>2</w:t>
+      </w:r>
+      <w:r>
+        <w:t xml:space="preserve"> modifier between 16” and </w:t>
       </w:r>
       <w:r>
         <w:t>32</w:t>
       </w:r>
       <w:r>
-        <w:t>”. They then get a -4 modifier for anything onwards up until 96”, which is the furthest they can shoot.</w:t>
+        <w:t xml:space="preserve">”. They then get a -4 modifier </w:t>
+      </w:r>
+      <w:r>
+        <w:t>from 48</w:t>
+      </w:r>
+      <w:r>
+        <w:t xml:space="preserve"> up until 96”, which is the furthest they can shoot.</w:t>
       </w:r>
     </w:p>
     <w:p>
@@ -2674,7 +2559,10 @@
               <w:cnfStyle w:val="000000100000" w:firstRow="0" w:lastRow="0" w:firstColumn="0" w:lastColumn="0" w:oddVBand="0" w:evenVBand="0" w:oddHBand="1" w:evenHBand="0" w:firstRowFirstColumn="0" w:firstRowLastColumn="0" w:lastRowFirstColumn="0" w:lastRowLastColumn="0"/>
             </w:pPr>
             <w:r>
-              <w:t>+4</w:t>
+              <w:t>+</w:t>
+            </w:r>
+            <w:r>
+              <w:t>2</w:t>
             </w:r>
           </w:p>
         </w:tc>
@@ -2687,7 +2575,10 @@
               <w:cnfStyle w:val="000000100000" w:firstRow="0" w:lastRow="0" w:firstColumn="0" w:lastColumn="0" w:oddVBand="0" w:evenVBand="0" w:oddHBand="1" w:evenHBand="0" w:firstRowFirstColumn="0" w:firstRowLastColumn="0" w:lastRowFirstColumn="0" w:lastRowLastColumn="0"/>
             </w:pPr>
             <w:r>
-              <w:t>+4</w:t>
+              <w:t>+</w:t>
+            </w:r>
+            <w:r>
+              <w:t>2</w:t>
             </w:r>
           </w:p>
         </w:tc>
@@ -2700,7 +2591,7 @@
               <w:cnfStyle w:val="000000100000" w:firstRow="0" w:lastRow="0" w:firstColumn="0" w:lastColumn="0" w:oddVBand="0" w:evenVBand="0" w:oddHBand="1" w:evenHBand="0" w:firstRowFirstColumn="0" w:firstRowLastColumn="0" w:lastRowFirstColumn="0" w:lastRowLastColumn="0"/>
             </w:pPr>
             <w:r>
-              <w:t>-4</w:t>
+              <w:t>0</w:t>
             </w:r>
           </w:p>
         </w:tc>
@@ -2983,6 +2874,12 @@
       </w:tr>
     </w:tbl>
     <w:p/>
+    <w:p>
+      <w:r>
+        <w:lastRenderedPageBreak/>
+        <w:t>You may choose not to use range bands, which will remove both positive and negative modifiers from the game. If you do this, weapons still cannot fire beyond their maximum range as specified in the range bands.</w:t>
+      </w:r>
+    </w:p>
     <w:p>
       <w:r>
         <w:t>Damage is sometimes weapon-specific, but certain damage types carry effects that interact with armour.</w:t>
@@ -4194,6 +4091,7 @@
           </w:tcPr>
           <w:p>
             <w:r>
+              <w:lastRenderedPageBreak/>
               <w:t>Rifle</w:t>
             </w:r>
           </w:p>
@@ -4321,7 +4219,6 @@
           </w:tcPr>
           <w:p>
             <w:r>
-              <w:lastRenderedPageBreak/>
               <w:t>Scoped Rifle</w:t>
             </w:r>
           </w:p>
@@ -4953,6 +4850,7 @@
         <w:pStyle w:val="Heading2"/>
       </w:pPr>
       <w:r>
+        <w:lastRenderedPageBreak/>
         <w:t>Armour</w:t>
       </w:r>
     </w:p>
@@ -5006,7 +4904,6 @@
           </w:tcPr>
           <w:p>
             <w:r>
-              <w:lastRenderedPageBreak/>
               <w:t>Leather</w:t>
             </w:r>
             <w:r>
@@ -5280,11 +5177,11 @@
     </w:p>
     <w:p>
       <w:r>
-        <w:t xml:space="preserve">Select a weapon to attack with. For each attack that weapon has, decide what other unit you are targeting. Targets must be within the range of the attack. If the target makes a dodge, block, or attack reaction, their roll is face-to-face with yours. Make the skill check relevant to your weapon’s skill class. For every attack that succeeds, the opponent must roll higher than the weapon’s damage minus their </w:t>
+        <w:t xml:space="preserve">Select a weapon to attack with. For each attack that weapon has, decide what other unit you are targeting. Targets must be within the range of the attack. If the target makes a dodge, block, or attack </w:t>
       </w:r>
       <w:r>
         <w:lastRenderedPageBreak/>
-        <w:t xml:space="preserve">armour. </w:t>
+        <w:t xml:space="preserve">reaction, their roll is face-to-face with yours. Make the skill check relevant to your weapon’s skill class. For every attack that succeeds, the opponent must roll higher than the weapon’s damage minus their armour. </w:t>
       </w:r>
       <w:r>
         <w:t xml:space="preserve">If they fail this, they take a structure damage. </w:t>
@@ -5406,15 +5303,7 @@
     </w:p>
     <w:p>
       <w:r>
-        <w:t xml:space="preserve">This acts identically to the </w:t>
-      </w:r>
-      <w:proofErr w:type="spellStart"/>
-      <w:r>
-        <w:t>action</w:t>
-      </w:r>
-      <w:proofErr w:type="spellEnd"/>
-      <w:r>
-        <w:t xml:space="preserve"> Block.</w:t>
+        <w:t>This acts identically to the action Block.</w:t>
       </w:r>
     </w:p>
     <w:p/>

</xml_diff>